<commit_message>
final version 2 MUSIC
</commit_message>
<xml_diff>
--- a/פרויקט סיום בסייבר.docx
+++ b/פרויקט סיום בסייבר.docx
@@ -1506,7 +1506,6 @@
           <w:rtl/>
         </w:rPr>
       </w:pPr>
-      <w:bookmarkStart w:id="0" w:name="_GoBack"/>
       <w:r>
         <w:rPr>
           <w:noProof/>
@@ -1574,7 +1573,6 @@
           </wp:anchor>
         </w:drawing>
       </w:r>
-      <w:bookmarkEnd w:id="0"/>
       <w:r>
         <w:rPr>
           <w:rFonts w:hint="cs"/>
@@ -1659,10 +1657,10 @@
           <wp:anchor distT="0" distB="0" distL="114300" distR="114300" simplePos="0" relativeHeight="251676160" behindDoc="1" locked="0" layoutInCell="1" allowOverlap="1">
             <wp:simplePos x="0" y="0"/>
             <wp:positionH relativeFrom="margin">
-              <wp:align>center</wp:align>
+              <wp:align>left</wp:align>
             </wp:positionH>
             <wp:positionV relativeFrom="paragraph">
-              <wp:posOffset>306705</wp:posOffset>
+              <wp:posOffset>299720</wp:posOffset>
             </wp:positionV>
             <wp:extent cx="5676900" cy="8551280"/>
             <wp:effectExtent l="0" t="0" r="0" b="2540"/>
@@ -1768,19 +1766,7 @@
           <w:rtl/>
         </w:rPr>
       </w:pPr>
-    </w:p>
-    <w:p>
-      <w:pPr>
-        <w:spacing w:line="360" w:lineRule="auto"/>
-        <w:rPr>
-          <w:b/>
-          <w:bCs/>
-          <w:sz w:val="28"/>
-          <w:szCs w:val="28"/>
-          <w:u w:val="single"/>
-          <w:rtl/>
-        </w:rPr>
-      </w:pPr>
+      <w:bookmarkStart w:id="0" w:name="_GoBack"/>
       <w:r>
         <w:rPr>
           <w:b/>
@@ -1794,10 +1780,10 @@
           <wp:anchor distT="0" distB="0" distL="114300" distR="114300" simplePos="0" relativeHeight="251675136" behindDoc="0" locked="0" layoutInCell="1" allowOverlap="1">
             <wp:simplePos x="0" y="0"/>
             <wp:positionH relativeFrom="margin">
-              <wp:align>center</wp:align>
+              <wp:posOffset>-305217</wp:posOffset>
             </wp:positionH>
             <wp:positionV relativeFrom="paragraph">
-              <wp:posOffset>0</wp:posOffset>
+              <wp:posOffset>447352</wp:posOffset>
             </wp:positionV>
             <wp:extent cx="6457315" cy="6913245"/>
             <wp:effectExtent l="0" t="0" r="635" b="1905"/>
@@ -1853,6 +1839,20 @@
           </wp:anchor>
         </w:drawing>
       </w:r>
+      <w:bookmarkEnd w:id="0"/>
+    </w:p>
+    <w:p>
+      <w:pPr>
+        <w:spacing w:line="360" w:lineRule="auto"/>
+        <w:rPr>
+          <w:b/>
+          <w:bCs/>
+          <w:sz w:val="28"/>
+          <w:szCs w:val="28"/>
+          <w:u w:val="single"/>
+          <w:rtl/>
+        </w:rPr>
+      </w:pPr>
     </w:p>
     <w:p>
       <w:pPr>

</xml_diff>